<commit_message>
13 dic. no. 1
</commit_message>
<xml_diff>
--- a/01.MODELO PERSEPOLIS/02.Ejecucion/04.Frente Comercial/Listado contactos CGLU/Oficio para carpeta_enviado GA 16 NOV.docx
+++ b/01.MODELO PERSEPOLIS/02.Ejecucion/04.Frente Comercial/Listado contactos CGLU/Oficio para carpeta_enviado GA 16 NOV.docx
@@ -12,6 +12,8 @@
           <w:lang w:val="es-CO"/>
         </w:rPr>
       </w:pPr>
+      <w:bookmarkStart w:id="0" w:name="_GoBack"/>
+      <w:bookmarkEnd w:id="0"/>
       <w:r>
         <w:rPr>
           <w:rFonts w:ascii="Helvetica Neue" w:hAnsi="Helvetica Neue"/>
@@ -442,25 +444,7 @@
           <w:rFonts w:ascii="Helvetica Neue" w:hAnsi="Helvetica Neue"/>
           <w:lang w:val="es-CO"/>
         </w:rPr>
-        <w:t>medios</w:t>
-      </w:r>
-      <w:bookmarkStart w:id="0" w:name="_GoBack"/>
-      <w:bookmarkEnd w:id="0"/>
-      <w:del w:id="1" w:author="Maria Johanna Skinner Villanueva" w:date="2016-11-17T17:16:00Z">
-        <w:r>
-          <w:rPr>
-            <w:rFonts w:ascii="Helvetica Neue" w:hAnsi="Helvetica Neue"/>
-            <w:lang w:val="es-CO"/>
-          </w:rPr>
-          <w:delText xml:space="preserve"> </w:delText>
-        </w:r>
-      </w:del>
-      <w:r>
-        <w:rPr>
-          <w:rFonts w:ascii="Helvetica Neue" w:hAnsi="Helvetica Neue"/>
-          <w:lang w:val="es-CO"/>
-        </w:rPr>
-        <w:t xml:space="preserve">, </w:t>
+        <w:t xml:space="preserve">medios, </w:t>
       </w:r>
       <w:r>
         <w:rPr>
@@ -1942,7 +1926,7 @@
   <a:extraClrSchemeLst/>
   <a:extLst>
     <a:ext uri="{05A4C25C-085E-4340-85A3-A5531E510DB2}">
-      <thm15:themeFamily xmlns:thm15="http://schemas.microsoft.com/office/thememl/2012/main" xmlns="" name="Office Theme" id="{62F939B6-93AF-4DB8-9C6B-D6C7DFDC589F}" vid="{4A3C46E8-61CC-4603-A589-7422A47A8E4A}"/>
+      <thm15:themeFamily xmlns="" xmlns:thm15="http://schemas.microsoft.com/office/thememl/2012/main" name="Office Theme" id="{62F939B6-93AF-4DB8-9C6B-D6C7DFDC589F}" vid="{4A3C46E8-61CC-4603-A589-7422A47A8E4A}"/>
     </a:ext>
   </a:extLst>
 </a:theme>

</xml_diff>